<commit_message>
ps4 code in single file and removed embedded image in pdf
</commit_message>
<xml_diff>
--- a/problemsets/ps4-reinforcement/ps4-reinforcement-doc.docx
+++ b/problemsets/ps4-reinforcement/ps4-reinforcement-doc.docx
@@ -2,6 +2,77 @@
 <file path=word/document.xml><?xml version="1.0" encoding="utf-8"?>
 <w:document xmlns:wpc="http://schemas.microsoft.com/office/word/2010/wordprocessingCanvas" xmlns:cx="http://schemas.microsoft.com/office/drawing/2014/chartex" xmlns:cx1="http://schemas.microsoft.com/office/drawing/2015/9/8/chartex" xmlns:cx2="http://schemas.microsoft.com/office/drawing/2015/10/21/chartex" xmlns:cx3="http://schemas.microsoft.com/office/drawing/2016/5/9/chartex" xmlns:cx4="http://schemas.microsoft.com/office/drawing/2016/5/10/chartex" xmlns:cx5="http://schemas.microsoft.com/office/drawing/2016/5/11/chartex" xmlns:cx6="http://schemas.microsoft.com/office/drawing/2016/5/12/chartex" xmlns:cx7="http://schemas.microsoft.com/office/drawing/2016/5/13/chartex" xmlns:cx8="http://schemas.microsoft.com/office/drawing/2016/5/14/chartex" xmlns:mc="http://schemas.openxmlformats.org/markup-compatibility/2006" xmlns:aink="http://schemas.microsoft.com/office/drawing/2016/ink" xmlns:am3d="http://schemas.microsoft.com/office/drawing/2017/model3d" xmlns:o="urn:schemas-microsoft-com:office:office" xmlns:oel="http://schemas.microsoft.com/office/2019/extlst" xmlns:r="http://schemas.openxmlformats.org/officeDocument/2006/relationships" xmlns:m="http://schemas.openxmlformats.org/officeDocument/2006/math" xmlns:v="urn:schemas-microsoft-com:vml" xmlns:wp14="http://schemas.microsoft.com/office/word/2010/wordprocessingDrawing" xmlns:wp="http://schemas.openxmlformats.org/drawingml/2006/wordprocessingDrawing" xmlns:w10="urn:schemas-microsoft-com:office:word" xmlns:w="http://schemas.openxmlformats.org/wordprocessingml/2006/main" xmlns:w14="http://schemas.microsoft.com/office/word/2010/wordml" xmlns:w15="http://schemas.microsoft.com/office/word/2012/wordml" xmlns:w16cex="http://schemas.microsoft.com/office/word/2018/wordml/cex" xmlns:w16cid="http://schemas.microsoft.com/office/word/2016/wordml/cid" xmlns:w16="http://schemas.microsoft.com/office/word/2018/wordml" xmlns:w16sdtdh="http://schemas.microsoft.com/office/word/2020/wordml/sdtdatahash" xmlns:w16se="http://schemas.microsoft.com/office/word/2015/wordml/symex" xmlns:wpg="http://schemas.microsoft.com/office/word/2010/wordprocessingGroup" xmlns:wpi="http://schemas.microsoft.com/office/word/2010/wordprocessingInk" xmlns:wne="http://schemas.microsoft.com/office/word/2006/wordml" xmlns:wps="http://schemas.microsoft.com/office/word/2010/wordprocessingShape" mc:Ignorable="w14 w15 w16se w16cid w16 w16cex w16sdtdh wp14">
   <w:body>
+    <w:p>
+      <w:r>
+        <w:t>########################</w:t>
+      </w:r>
+    </w:p>
+    <w:p>
+      <w:r>
+        <w:t xml:space="preserve"># Problem Set </w:t>
+      </w:r>
+      <w:r>
+        <w:t>4</w:t>
+      </w:r>
+      <w:r>
+        <w:t xml:space="preserve"> | </w:t>
+      </w:r>
+      <w:r>
+        <w:t>Reinforcement</w:t>
+      </w:r>
+    </w:p>
+    <w:p>
+      <w:r>
+        <w:t># Group Submission</w:t>
+      </w:r>
+    </w:p>
+    <w:p>
+      <w:r>
+        <w:t># Members:</w:t>
+      </w:r>
+    </w:p>
+    <w:p>
+      <w:r>
+        <w:t xml:space="preserve"># </w:t>
+      </w:r>
+      <w:r>
+        <w:tab/>
+        <w:t>Yasser Parambathkandy - (G01294910)</w:t>
+      </w:r>
+    </w:p>
+    <w:p>
+      <w:r>
+        <w:t xml:space="preserve"># </w:t>
+      </w:r>
+      <w:r>
+        <w:tab/>
+      </w:r>
+      <w:proofErr w:type="spellStart"/>
+      <w:r>
+        <w:t>Indranil</w:t>
+      </w:r>
+      <w:proofErr w:type="spellEnd"/>
+      <w:r>
+        <w:t xml:space="preserve"> Pal - (G01235186)</w:t>
+      </w:r>
+    </w:p>
+    <w:p>
+      <w:pPr>
+        <w:pBdr>
+          <w:bottom w:val="thinThickThinMediumGap" w:sz="18" w:space="1" w:color="auto"/>
+        </w:pBdr>
+      </w:pPr>
+      <w:r>
+        <w:t># Date: 10/</w:t>
+      </w:r>
+      <w:r>
+        <w:t>28</w:t>
+      </w:r>
+      <w:r>
+        <w:t>/2022</w:t>
+      </w:r>
+    </w:p>
+    <w:p/>
     <w:p/>
     <w:p>
       <w:pPr>
@@ -1479,32 +1550,6 @@
           <w:szCs w:val="20"/>
         </w:rPr>
       </w:pPr>
-      <w:r>
-        <w:rPr>
-          <w:rFonts w:ascii="CMR10" w:hAnsi="CMR10" w:cs="CMR10"/>
-          <w:sz w:val="20"/>
-          <w:szCs w:val="20"/>
-        </w:rPr>
-        <w:t xml:space="preserve">Detail work is attached </w:t>
-      </w:r>
-      <w:proofErr w:type="gramStart"/>
-      <w:r>
-        <w:rPr>
-          <w:rFonts w:ascii="CMR10" w:hAnsi="CMR10" w:cs="CMR10"/>
-          <w:sz w:val="20"/>
-          <w:szCs w:val="20"/>
-        </w:rPr>
-        <w:t>here .</w:t>
-      </w:r>
-      <w:proofErr w:type="gramEnd"/>
-      <w:r>
-        <w:rPr>
-          <w:rFonts w:ascii="CMR10" w:hAnsi="CMR10" w:cs="CMR10"/>
-          <w:sz w:val="20"/>
-          <w:szCs w:val="20"/>
-        </w:rPr>
-        <w:t xml:space="preserve"> </w:t>
-      </w:r>
     </w:p>
     <w:p>
       <w:pPr>
@@ -1524,31 +1569,7 @@
           <w:sz w:val="20"/>
           <w:szCs w:val="20"/>
         </w:rPr>
-        <w:object w:dxaOrig="1520" w:dyaOrig="988" w14:anchorId="7AB1AECD">
-          <v:shapetype id="_x0000_t75" coordsize="21600,21600" o:spt="75" o:preferrelative="t" path="m@4@5l@4@11@9@11@9@5xe" filled="f" stroked="f">
-            <v:stroke joinstyle="miter"/>
-            <v:formulas>
-              <v:f eqn="if lineDrawn pixelLineWidth 0"/>
-              <v:f eqn="sum @0 1 0"/>
-              <v:f eqn="sum 0 0 @1"/>
-              <v:f eqn="prod @2 1 2"/>
-              <v:f eqn="prod @3 21600 pixelWidth"/>
-              <v:f eqn="prod @3 21600 pixelHeight"/>
-              <v:f eqn="sum @0 0 1"/>
-              <v:f eqn="prod @6 1 2"/>
-              <v:f eqn="prod @7 21600 pixelWidth"/>
-              <v:f eqn="sum @8 21600 0"/>
-              <v:f eqn="prod @7 21600 pixelHeight"/>
-              <v:f eqn="sum @10 21600 0"/>
-            </v:formulas>
-            <v:path o:extrusionok="f" gradientshapeok="t" o:connecttype="rect"/>
-            <o:lock v:ext="edit" aspectratio="t"/>
-          </v:shapetype>
-          <v:shape id="_x0000_i1025" type="#_x0000_t75" style="width:76.15pt;height:49.2pt" o:ole="">
-            <v:imagedata r:id="rId5" o:title=""/>
-          </v:shape>
-          <o:OLEObject Type="Embed" ProgID="Excel.Sheet.12" ShapeID="_x0000_i1025" DrawAspect="Icon" ObjectID="_1728395286" r:id="rId6"/>
-        </w:object>
+        <w:t>2. Write some code to automate the utility updates for this environment. Make sure your code agrees</w:t>
       </w:r>
     </w:p>
     <w:p>
@@ -1563,6 +1584,14 @@
           <w:szCs w:val="20"/>
         </w:rPr>
       </w:pPr>
+      <w:r>
+        <w:rPr>
+          <w:rFonts w:ascii="CMR10" w:hAnsi="CMR10" w:cs="CMR10"/>
+          <w:sz w:val="20"/>
+          <w:szCs w:val="20"/>
+        </w:rPr>
+        <w:t>with the work you did by hand in the previous question.</w:t>
+      </w:r>
     </w:p>
     <w:p>
       <w:pPr>
@@ -1582,7 +1611,7 @@
           <w:sz w:val="20"/>
           <w:szCs w:val="20"/>
         </w:rPr>
-        <w:t>2. Write some code to automate the utility updates for this environment. Make sure your code agrees</w:t>
+        <w:t xml:space="preserve">Output of code below. Attached is the code. </w:t>
       </w:r>
     </w:p>
     <w:p>
@@ -1597,47 +1626,22 @@
           <w:szCs w:val="20"/>
         </w:rPr>
       </w:pPr>
-      <w:r>
-        <w:rPr>
-          <w:rFonts w:ascii="CMR10" w:hAnsi="CMR10" w:cs="CMR10"/>
-          <w:sz w:val="20"/>
-          <w:szCs w:val="20"/>
-        </w:rPr>
-        <w:t>with the work you did by hand in the previous question.</w:t>
-      </w:r>
     </w:p>
     <w:p>
       <w:pPr>
-        <w:autoSpaceDE w:val="0"/>
-        <w:autoSpaceDN w:val="0"/>
-        <w:adjustRightInd w:val="0"/>
-        <w:spacing w:line="240" w:lineRule="auto"/>
-        <w:rPr>
-          <w:rFonts w:ascii="CMR10" w:hAnsi="CMR10" w:cs="CMR10"/>
-          <w:sz w:val="20"/>
-          <w:szCs w:val="20"/>
+        <w:rPr>
+          <w:color w:val="538135" w:themeColor="accent6" w:themeShade="BF"/>
+          <w:sz w:val="16"/>
+          <w:szCs w:val="16"/>
         </w:rPr>
       </w:pPr>
       <w:r>
         <w:rPr>
-          <w:rFonts w:ascii="CMR10" w:hAnsi="CMR10" w:cs="CMR10"/>
-          <w:sz w:val="20"/>
-          <w:szCs w:val="20"/>
-        </w:rPr>
-        <w:t xml:space="preserve">Output of code below. Attached is the code. </w:t>
-      </w:r>
-      <w:r>
-        <w:rPr>
-          <w:rFonts w:ascii="CMR10" w:hAnsi="CMR10" w:cs="CMR10"/>
-          <w:sz w:val="20"/>
-          <w:szCs w:val="20"/>
-        </w:rPr>
-        <w:object w:dxaOrig="1520" w:dyaOrig="988" w14:anchorId="5D51ED3C">
-          <v:shape id="_x0000_i1026" type="#_x0000_t75" style="width:76.15pt;height:49.2pt" o:ole="">
-            <v:imagedata r:id="rId7" o:title=""/>
-          </v:shape>
-          <o:OLEObject Type="Embed" ProgID="Package" ShapeID="_x0000_i1026" DrawAspect="Icon" ObjectID="_1728395287" r:id="rId8"/>
-        </w:object>
+          <w:color w:val="538135" w:themeColor="accent6" w:themeShade="BF"/>
+          <w:sz w:val="16"/>
+          <w:szCs w:val="16"/>
+        </w:rPr>
+        <w:t>-------start iteration: 1</w:t>
       </w:r>
     </w:p>
     <w:p>
@@ -1654,7 +1658,7 @@
           <w:sz w:val="16"/>
           <w:szCs w:val="16"/>
         </w:rPr>
-        <w:t>-------start iteration: 1</w:t>
+        <w:t>U values : [0.010000000000000005, 0.010000000000000009, 0.010000000000000009, 1.0499999999999998]</w:t>
       </w:r>
     </w:p>
     <w:p>
@@ -1671,25 +1675,24 @@
           <w:sz w:val="16"/>
           <w:szCs w:val="16"/>
         </w:rPr>
-        <w:t xml:space="preserve">U </w:t>
-      </w:r>
-      <w:proofErr w:type="gramStart"/>
-      <w:r>
+        <w:t>End of iteration  1</w:t>
+      </w:r>
+    </w:p>
+    <w:p>
+      <w:pPr>
         <w:rPr>
           <w:color w:val="538135" w:themeColor="accent6" w:themeShade="BF"/>
           <w:sz w:val="16"/>
           <w:szCs w:val="16"/>
         </w:rPr>
-        <w:t>values :</w:t>
-      </w:r>
-      <w:proofErr w:type="gramEnd"/>
+      </w:pPr>
       <w:r>
         <w:rPr>
           <w:color w:val="538135" w:themeColor="accent6" w:themeShade="BF"/>
           <w:sz w:val="16"/>
           <w:szCs w:val="16"/>
         </w:rPr>
-        <w:t xml:space="preserve"> [0.010000000000000005, 0.010000000000000009, 0.010000000000000009, 1.0499999999999998]</w:t>
+        <w:t>-------start iteration: 2</w:t>
       </w:r>
     </w:p>
     <w:p>
@@ -1706,18 +1709,25 @@
           <w:sz w:val="16"/>
           <w:szCs w:val="16"/>
         </w:rPr>
-        <w:t xml:space="preserve">End of </w:t>
-      </w:r>
-      <w:proofErr w:type="gramStart"/>
-      <w:r>
+        <w:t>U values : [0.38099999999999995, 0, 0.38099999999999995, 1.4729999999999999]</w:t>
+      </w:r>
+    </w:p>
+    <w:p>
+      <w:pPr>
         <w:rPr>
           <w:color w:val="538135" w:themeColor="accent6" w:themeShade="BF"/>
           <w:sz w:val="16"/>
           <w:szCs w:val="16"/>
         </w:rPr>
-        <w:t>iteration  1</w:t>
-      </w:r>
-      <w:proofErr w:type="gramEnd"/>
+      </w:pPr>
+      <w:r>
+        <w:rPr>
+          <w:color w:val="538135" w:themeColor="accent6" w:themeShade="BF"/>
+          <w:sz w:val="16"/>
+          <w:szCs w:val="16"/>
+        </w:rPr>
+        <w:t>End of iteration  2</w:t>
+      </w:r>
     </w:p>
     <w:p>
       <w:pPr>
@@ -1733,7 +1743,7 @@
           <w:sz w:val="16"/>
           <w:szCs w:val="16"/>
         </w:rPr>
-        <w:t>-------start iteration: 2</w:t>
+        <w:t>-------start iteration: 3</w:t>
       </w:r>
     </w:p>
     <w:p>
@@ -1750,25 +1760,24 @@
           <w:sz w:val="16"/>
           <w:szCs w:val="16"/>
         </w:rPr>
-        <w:t xml:space="preserve">U </w:t>
-      </w:r>
-      <w:proofErr w:type="gramStart"/>
-      <w:r>
+        <w:t>U values : [0.5682499999999999, 0.13144999999999998, 0.5682499999999999, 1.6819]</w:t>
+      </w:r>
+    </w:p>
+    <w:p>
+      <w:pPr>
         <w:rPr>
           <w:color w:val="538135" w:themeColor="accent6" w:themeShade="BF"/>
           <w:sz w:val="16"/>
           <w:szCs w:val="16"/>
         </w:rPr>
-        <w:t>values :</w:t>
-      </w:r>
-      <w:proofErr w:type="gramEnd"/>
+      </w:pPr>
       <w:r>
         <w:rPr>
           <w:color w:val="538135" w:themeColor="accent6" w:themeShade="BF"/>
           <w:sz w:val="16"/>
           <w:szCs w:val="16"/>
         </w:rPr>
-        <w:t xml:space="preserve"> [0.38099999999999995, 0, 0.38099999999999995, 1.4729999999999999]</w:t>
+        <w:t>End of iteration  3</w:t>
       </w:r>
     </w:p>
     <w:p>
@@ -1785,18 +1794,25 @@
           <w:sz w:val="16"/>
           <w:szCs w:val="16"/>
         </w:rPr>
-        <w:t xml:space="preserve">End of </w:t>
-      </w:r>
-      <w:proofErr w:type="gramStart"/>
-      <w:r>
+        <w:t>-------start iteration: 4</w:t>
+      </w:r>
+    </w:p>
+    <w:p>
+      <w:pPr>
         <w:rPr>
           <w:color w:val="538135" w:themeColor="accent6" w:themeShade="BF"/>
           <w:sz w:val="16"/>
           <w:szCs w:val="16"/>
         </w:rPr>
-        <w:t>iteration  2</w:t>
-      </w:r>
-      <w:proofErr w:type="gramEnd"/>
+      </w:pPr>
+      <w:r>
+        <w:rPr>
+          <w:color w:val="538135" w:themeColor="accent6" w:themeShade="BF"/>
+          <w:sz w:val="16"/>
+          <w:szCs w:val="16"/>
+        </w:rPr>
+        <w:t>U values : [0.667745, 0.22228499999999998, 0.667745, 1.7852674999999998]</w:t>
+      </w:r>
     </w:p>
     <w:p>
       <w:pPr>
@@ -1812,7 +1828,7 @@
           <w:sz w:val="16"/>
           <w:szCs w:val="16"/>
         </w:rPr>
-        <w:t>-------start iteration: 3</w:t>
+        <w:t>End of iteration  4</w:t>
       </w:r>
     </w:p>
     <w:p>
@@ -1829,25 +1845,24 @@
           <w:sz w:val="16"/>
           <w:szCs w:val="16"/>
         </w:rPr>
-        <w:t xml:space="preserve">U </w:t>
-      </w:r>
-      <w:proofErr w:type="gramStart"/>
-      <w:r>
+        <w:t>-------start iteration: 5</w:t>
+      </w:r>
+    </w:p>
+    <w:p>
+      <w:pPr>
         <w:rPr>
           <w:color w:val="538135" w:themeColor="accent6" w:themeShade="BF"/>
           <w:sz w:val="16"/>
           <w:szCs w:val="16"/>
         </w:rPr>
-        <w:t>values :</w:t>
-      </w:r>
-      <w:proofErr w:type="gramEnd"/>
+      </w:pPr>
       <w:r>
         <w:rPr>
           <w:color w:val="538135" w:themeColor="accent6" w:themeShade="BF"/>
           <w:sz w:val="16"/>
           <w:szCs w:val="16"/>
         </w:rPr>
-        <w:t xml:space="preserve"> [0.5682499999999999, 0.13144999999999998, 0.5682499999999999, 1.6819]</w:t>
+        <w:t>U values : [0.7186085, 0.2715995, 0.7186085, 1.8367576250000002]</w:t>
       </w:r>
     </w:p>
     <w:p>
@@ -1864,18 +1879,25 @@
           <w:sz w:val="16"/>
           <w:szCs w:val="16"/>
         </w:rPr>
-        <w:t xml:space="preserve">End of </w:t>
-      </w:r>
-      <w:proofErr w:type="gramStart"/>
-      <w:r>
+        <w:t>End of iteration  5</w:t>
+      </w:r>
+    </w:p>
+    <w:p>
+      <w:pPr>
         <w:rPr>
           <w:color w:val="538135" w:themeColor="accent6" w:themeShade="BF"/>
           <w:sz w:val="16"/>
           <w:szCs w:val="16"/>
         </w:rPr>
-        <w:t>iteration  3</w:t>
-      </w:r>
-      <w:proofErr w:type="gramEnd"/>
+      </w:pPr>
+      <w:r>
+        <w:rPr>
+          <w:color w:val="538135" w:themeColor="accent6" w:themeShade="BF"/>
+          <w:sz w:val="16"/>
+          <w:szCs w:val="16"/>
+        </w:rPr>
+        <w:t>-------start iteration: 6</w:t>
+      </w:r>
     </w:p>
     <w:p>
       <w:pPr>
@@ -1891,7 +1913,7 @@
           <w:sz w:val="16"/>
           <w:szCs w:val="16"/>
         </w:rPr>
-        <w:t>-------start iteration: 4</w:t>
+        <w:t>U values : [0.7442134500000002, 0.29695380000000005, 0.7442134500000002, 1.8624713562500002]</w:t>
       </w:r>
     </w:p>
     <w:p>
@@ -1908,25 +1930,24 @@
           <w:sz w:val="16"/>
           <w:szCs w:val="16"/>
         </w:rPr>
-        <w:t xml:space="preserve">U </w:t>
-      </w:r>
-      <w:proofErr w:type="gramStart"/>
-      <w:r>
+        <w:t>End of iteration  6</w:t>
+      </w:r>
+    </w:p>
+    <w:p>
+      <w:pPr>
         <w:rPr>
           <w:color w:val="538135" w:themeColor="accent6" w:themeShade="BF"/>
           <w:sz w:val="16"/>
           <w:szCs w:val="16"/>
         </w:rPr>
-        <w:t>values :</w:t>
-      </w:r>
-      <w:proofErr w:type="gramEnd"/>
+      </w:pPr>
       <w:r>
         <w:rPr>
           <w:color w:val="538135" w:themeColor="accent6" w:themeShade="BF"/>
           <w:sz w:val="16"/>
           <w:szCs w:val="16"/>
         </w:rPr>
-        <w:t xml:space="preserve"> [0.667745, 0.22228499999999998, 0.667745, 1.7852674999999998]</w:t>
+        <w:t>-------start iteration: 7</w:t>
       </w:r>
     </w:p>
     <w:p>
@@ -1943,18 +1964,25 @@
           <w:sz w:val="16"/>
           <w:szCs w:val="16"/>
         </w:rPr>
-        <w:t xml:space="preserve">End of </w:t>
-      </w:r>
-      <w:proofErr w:type="gramStart"/>
-      <w:r>
+        <w:t>U values : [0.7570469050000002, 0.3097437425000001, 0.7570469050000002, 1.8753227828125003]</w:t>
+      </w:r>
+    </w:p>
+    <w:p>
+      <w:pPr>
         <w:rPr>
           <w:color w:val="538135" w:themeColor="accent6" w:themeShade="BF"/>
           <w:sz w:val="16"/>
           <w:szCs w:val="16"/>
         </w:rPr>
-        <w:t>iteration  4</w:t>
-      </w:r>
-      <w:proofErr w:type="gramEnd"/>
+      </w:pPr>
+      <w:r>
+        <w:rPr>
+          <w:color w:val="538135" w:themeColor="accent6" w:themeShade="BF"/>
+          <w:sz w:val="16"/>
+          <w:szCs w:val="16"/>
+        </w:rPr>
+        <w:t>End of iteration  7</w:t>
+      </w:r>
     </w:p>
     <w:p>
       <w:pPr>
@@ -1970,7 +1998,7 @@
           <w:sz w:val="16"/>
           <w:szCs w:val="16"/>
         </w:rPr>
-        <w:t>-------start iteration: 5</w:t>
+        <w:t>-------start iteration: 8</w:t>
       </w:r>
     </w:p>
     <w:p>
@@ -1987,25 +2015,24 @@
           <w:sz w:val="16"/>
           <w:szCs w:val="16"/>
         </w:rPr>
-        <w:t xml:space="preserve">U </w:t>
-      </w:r>
-      <w:proofErr w:type="gramStart"/>
-      <w:r>
+        <w:t>U values : [0.7634686455000002, 0.31615829437500015, 0.7634686455000002, 1.881747597515625]</w:t>
+      </w:r>
+    </w:p>
+    <w:p>
+      <w:pPr>
         <w:rPr>
           <w:color w:val="538135" w:themeColor="accent6" w:themeShade="BF"/>
           <w:sz w:val="16"/>
           <w:szCs w:val="16"/>
         </w:rPr>
-        <w:t>values :</w:t>
-      </w:r>
-      <w:proofErr w:type="gramEnd"/>
+      </w:pPr>
       <w:r>
         <w:rPr>
           <w:color w:val="538135" w:themeColor="accent6" w:themeShade="BF"/>
           <w:sz w:val="16"/>
           <w:szCs w:val="16"/>
         </w:rPr>
-        <w:t xml:space="preserve"> [0.7186085, 0.2715995, 0.7186085, 1.8367576250000002]</w:t>
+        <w:t>End of iteration  8</w:t>
       </w:r>
     </w:p>
     <w:p>
@@ -2022,18 +2049,26 @@
           <w:sz w:val="16"/>
           <w:szCs w:val="16"/>
         </w:rPr>
-        <w:t xml:space="preserve">End of </w:t>
-      </w:r>
-      <w:proofErr w:type="gramStart"/>
-      <w:r>
+        <w:lastRenderedPageBreak/>
+        <w:t>-------start iteration: 9</w:t>
+      </w:r>
+    </w:p>
+    <w:p>
+      <w:pPr>
         <w:rPr>
           <w:color w:val="538135" w:themeColor="accent6" w:themeShade="BF"/>
           <w:sz w:val="16"/>
           <w:szCs w:val="16"/>
         </w:rPr>
-        <w:t>iteration  5</w:t>
-      </w:r>
-      <w:proofErr w:type="gramEnd"/>
+      </w:pPr>
+      <w:r>
+        <w:rPr>
+          <w:color w:val="538135" w:themeColor="accent6" w:themeShade="BF"/>
+          <w:sz w:val="16"/>
+          <w:szCs w:val="16"/>
+        </w:rPr>
+        <w:t>U values : [0.766680386, 0.3193688051937501, 0.766680386, 1.8849598511570314]</w:t>
+      </w:r>
     </w:p>
     <w:p>
       <w:pPr>
@@ -2049,7 +2084,7 @@
           <w:sz w:val="16"/>
           <w:szCs w:val="16"/>
         </w:rPr>
-        <w:t>-------start iteration: 6</w:t>
+        <w:t>End of iteration  9</w:t>
       </w:r>
     </w:p>
     <w:p>
@@ -2066,25 +2101,24 @@
           <w:sz w:val="16"/>
           <w:szCs w:val="16"/>
         </w:rPr>
-        <w:t xml:space="preserve">U </w:t>
-      </w:r>
-      <w:proofErr w:type="gramStart"/>
-      <w:r>
+        <w:t>-------start iteration: 10</w:t>
+      </w:r>
+    </w:p>
+    <w:p>
+      <w:pPr>
         <w:rPr>
           <w:color w:val="538135" w:themeColor="accent6" w:themeShade="BF"/>
           <w:sz w:val="16"/>
           <w:szCs w:val="16"/>
         </w:rPr>
-        <w:t>values :</w:t>
-      </w:r>
-      <w:proofErr w:type="gramEnd"/>
+      </w:pPr>
       <w:r>
         <w:rPr>
           <w:color w:val="538135" w:themeColor="accent6" w:themeShade="BF"/>
           <w:sz w:val="16"/>
           <w:szCs w:val="16"/>
         </w:rPr>
-        <w:t xml:space="preserve"> [0.7442134500000002, 0.29695380000000005, 0.7442134500000002, 1.8624713562500002]</w:t>
+        <w:t>U values : [0.7682864000225, 0.32097461395968757, 0.7682864000225, 1.8865659523206642]</w:t>
       </w:r>
     </w:p>
     <w:p>
@@ -2101,335 +2135,8 @@
           <w:sz w:val="16"/>
           <w:szCs w:val="16"/>
         </w:rPr>
-        <w:t xml:space="preserve">End of </w:t>
-      </w:r>
-      <w:proofErr w:type="gramStart"/>
-      <w:r>
-        <w:rPr>
-          <w:color w:val="538135" w:themeColor="accent6" w:themeShade="BF"/>
-          <w:sz w:val="16"/>
-          <w:szCs w:val="16"/>
-        </w:rPr>
-        <w:t>iteration  6</w:t>
-      </w:r>
-      <w:proofErr w:type="gramEnd"/>
-    </w:p>
-    <w:p>
-      <w:pPr>
-        <w:rPr>
-          <w:color w:val="538135" w:themeColor="accent6" w:themeShade="BF"/>
-          <w:sz w:val="16"/>
-          <w:szCs w:val="16"/>
-        </w:rPr>
-      </w:pPr>
-      <w:r>
-        <w:rPr>
-          <w:color w:val="538135" w:themeColor="accent6" w:themeShade="BF"/>
-          <w:sz w:val="16"/>
-          <w:szCs w:val="16"/>
-        </w:rPr>
-        <w:t>-------start iteration: 7</w:t>
-      </w:r>
-    </w:p>
-    <w:p>
-      <w:pPr>
-        <w:rPr>
-          <w:color w:val="538135" w:themeColor="accent6" w:themeShade="BF"/>
-          <w:sz w:val="16"/>
-          <w:szCs w:val="16"/>
-        </w:rPr>
-      </w:pPr>
-      <w:r>
-        <w:rPr>
-          <w:color w:val="538135" w:themeColor="accent6" w:themeShade="BF"/>
-          <w:sz w:val="16"/>
-          <w:szCs w:val="16"/>
-        </w:rPr>
-        <w:t xml:space="preserve">U </w:t>
-      </w:r>
-      <w:proofErr w:type="gramStart"/>
-      <w:r>
-        <w:rPr>
-          <w:color w:val="538135" w:themeColor="accent6" w:themeShade="BF"/>
-          <w:sz w:val="16"/>
-          <w:szCs w:val="16"/>
-        </w:rPr>
-        <w:t>values :</w:t>
-      </w:r>
-      <w:proofErr w:type="gramEnd"/>
-      <w:r>
-        <w:rPr>
-          <w:color w:val="538135" w:themeColor="accent6" w:themeShade="BF"/>
-          <w:sz w:val="16"/>
-          <w:szCs w:val="16"/>
-        </w:rPr>
-        <w:t xml:space="preserve"> [0.7570469050000002, 0.3097437425000001, 0.7570469050000002, 1.8753227828125003]</w:t>
-      </w:r>
-    </w:p>
-    <w:p>
-      <w:pPr>
-        <w:rPr>
-          <w:color w:val="538135" w:themeColor="accent6" w:themeShade="BF"/>
-          <w:sz w:val="16"/>
-          <w:szCs w:val="16"/>
-        </w:rPr>
-      </w:pPr>
-      <w:r>
-        <w:rPr>
-          <w:color w:val="538135" w:themeColor="accent6" w:themeShade="BF"/>
-          <w:sz w:val="16"/>
-          <w:szCs w:val="16"/>
-        </w:rPr>
-        <w:t xml:space="preserve">End of </w:t>
-      </w:r>
-      <w:proofErr w:type="gramStart"/>
-      <w:r>
-        <w:rPr>
-          <w:color w:val="538135" w:themeColor="accent6" w:themeShade="BF"/>
-          <w:sz w:val="16"/>
-          <w:szCs w:val="16"/>
-        </w:rPr>
-        <w:t>iteration  7</w:t>
-      </w:r>
-      <w:proofErr w:type="gramEnd"/>
-    </w:p>
-    <w:p>
-      <w:pPr>
-        <w:rPr>
-          <w:color w:val="538135" w:themeColor="accent6" w:themeShade="BF"/>
-          <w:sz w:val="16"/>
-          <w:szCs w:val="16"/>
-        </w:rPr>
-      </w:pPr>
-      <w:r>
-        <w:rPr>
-          <w:color w:val="538135" w:themeColor="accent6" w:themeShade="BF"/>
-          <w:sz w:val="16"/>
-          <w:szCs w:val="16"/>
-        </w:rPr>
-        <w:t>-------start iteration: 8</w:t>
-      </w:r>
-    </w:p>
-    <w:p>
-      <w:pPr>
-        <w:rPr>
-          <w:color w:val="538135" w:themeColor="accent6" w:themeShade="BF"/>
-          <w:sz w:val="16"/>
-          <w:szCs w:val="16"/>
-        </w:rPr>
-      </w:pPr>
-      <w:r>
-        <w:rPr>
-          <w:color w:val="538135" w:themeColor="accent6" w:themeShade="BF"/>
-          <w:sz w:val="16"/>
-          <w:szCs w:val="16"/>
-        </w:rPr>
-        <w:t xml:space="preserve">U </w:t>
-      </w:r>
-      <w:proofErr w:type="gramStart"/>
-      <w:r>
-        <w:rPr>
-          <w:color w:val="538135" w:themeColor="accent6" w:themeShade="BF"/>
-          <w:sz w:val="16"/>
-          <w:szCs w:val="16"/>
-        </w:rPr>
-        <w:t>values :</w:t>
-      </w:r>
-      <w:proofErr w:type="gramEnd"/>
-      <w:r>
-        <w:rPr>
-          <w:color w:val="538135" w:themeColor="accent6" w:themeShade="BF"/>
-          <w:sz w:val="16"/>
-          <w:szCs w:val="16"/>
-        </w:rPr>
-        <w:t xml:space="preserve"> [0.7634686455000002, 0.31615829437500015, 0.7634686455000002, 1.881747597515625]</w:t>
-      </w:r>
-    </w:p>
-    <w:p>
-      <w:pPr>
-        <w:rPr>
-          <w:color w:val="538135" w:themeColor="accent6" w:themeShade="BF"/>
-          <w:sz w:val="16"/>
-          <w:szCs w:val="16"/>
-        </w:rPr>
-      </w:pPr>
-      <w:r>
-        <w:rPr>
-          <w:color w:val="538135" w:themeColor="accent6" w:themeShade="BF"/>
-          <w:sz w:val="16"/>
-          <w:szCs w:val="16"/>
-        </w:rPr>
-        <w:t xml:space="preserve">End of </w:t>
-      </w:r>
-      <w:proofErr w:type="gramStart"/>
-      <w:r>
-        <w:rPr>
-          <w:color w:val="538135" w:themeColor="accent6" w:themeShade="BF"/>
-          <w:sz w:val="16"/>
-          <w:szCs w:val="16"/>
-        </w:rPr>
-        <w:t>iteration  8</w:t>
-      </w:r>
-      <w:proofErr w:type="gramEnd"/>
-    </w:p>
-    <w:p>
-      <w:pPr>
-        <w:rPr>
-          <w:color w:val="538135" w:themeColor="accent6" w:themeShade="BF"/>
-          <w:sz w:val="16"/>
-          <w:szCs w:val="16"/>
-        </w:rPr>
-      </w:pPr>
-      <w:r>
-        <w:rPr>
-          <w:color w:val="538135" w:themeColor="accent6" w:themeShade="BF"/>
-          <w:sz w:val="16"/>
-          <w:szCs w:val="16"/>
-        </w:rPr>
-        <w:t>-------start iteration: 9</w:t>
-      </w:r>
-    </w:p>
-    <w:p>
-      <w:pPr>
-        <w:rPr>
-          <w:color w:val="538135" w:themeColor="accent6" w:themeShade="BF"/>
-          <w:sz w:val="16"/>
-          <w:szCs w:val="16"/>
-        </w:rPr>
-      </w:pPr>
-      <w:r>
-        <w:rPr>
-          <w:color w:val="538135" w:themeColor="accent6" w:themeShade="BF"/>
-          <w:sz w:val="16"/>
-          <w:szCs w:val="16"/>
-        </w:rPr>
-        <w:t xml:space="preserve">U </w:t>
-      </w:r>
-      <w:proofErr w:type="gramStart"/>
-      <w:r>
-        <w:rPr>
-          <w:color w:val="538135" w:themeColor="accent6" w:themeShade="BF"/>
-          <w:sz w:val="16"/>
-          <w:szCs w:val="16"/>
-        </w:rPr>
-        <w:t>values :</w:t>
-      </w:r>
-      <w:proofErr w:type="gramEnd"/>
-      <w:r>
-        <w:rPr>
-          <w:color w:val="538135" w:themeColor="accent6" w:themeShade="BF"/>
-          <w:sz w:val="16"/>
-          <w:szCs w:val="16"/>
-        </w:rPr>
-        <w:t xml:space="preserve"> [0.766680386, 0.3193688051937501, 0.766680386, 1.8849598511570314]</w:t>
-      </w:r>
-    </w:p>
-    <w:p>
-      <w:pPr>
-        <w:rPr>
-          <w:color w:val="538135" w:themeColor="accent6" w:themeShade="BF"/>
-          <w:sz w:val="16"/>
-          <w:szCs w:val="16"/>
-        </w:rPr>
-      </w:pPr>
-      <w:r>
-        <w:rPr>
-          <w:color w:val="538135" w:themeColor="accent6" w:themeShade="BF"/>
-          <w:sz w:val="16"/>
-          <w:szCs w:val="16"/>
-        </w:rPr>
-        <w:t xml:space="preserve">End of </w:t>
-      </w:r>
-      <w:proofErr w:type="gramStart"/>
-      <w:r>
-        <w:rPr>
-          <w:color w:val="538135" w:themeColor="accent6" w:themeShade="BF"/>
-          <w:sz w:val="16"/>
-          <w:szCs w:val="16"/>
-        </w:rPr>
-        <w:t>iteration  9</w:t>
-      </w:r>
-      <w:proofErr w:type="gramEnd"/>
-    </w:p>
-    <w:p>
-      <w:pPr>
-        <w:rPr>
-          <w:color w:val="538135" w:themeColor="accent6" w:themeShade="BF"/>
-          <w:sz w:val="16"/>
-          <w:szCs w:val="16"/>
-        </w:rPr>
-      </w:pPr>
-      <w:r>
-        <w:rPr>
-          <w:color w:val="538135" w:themeColor="accent6" w:themeShade="BF"/>
-          <w:sz w:val="16"/>
-          <w:szCs w:val="16"/>
-        </w:rPr>
-        <w:lastRenderedPageBreak/>
-        <w:t>-------start iteration: 10</w:t>
-      </w:r>
-    </w:p>
-    <w:p>
-      <w:pPr>
-        <w:rPr>
-          <w:color w:val="538135" w:themeColor="accent6" w:themeShade="BF"/>
-          <w:sz w:val="16"/>
-          <w:szCs w:val="16"/>
-        </w:rPr>
-      </w:pPr>
-      <w:r>
-        <w:rPr>
-          <w:color w:val="538135" w:themeColor="accent6" w:themeShade="BF"/>
-          <w:sz w:val="16"/>
-          <w:szCs w:val="16"/>
-        </w:rPr>
-        <w:t xml:space="preserve">U </w:t>
-      </w:r>
-      <w:proofErr w:type="gramStart"/>
-      <w:r>
-        <w:rPr>
-          <w:color w:val="538135" w:themeColor="accent6" w:themeShade="BF"/>
-          <w:sz w:val="16"/>
-          <w:szCs w:val="16"/>
-        </w:rPr>
-        <w:t>values :</w:t>
-      </w:r>
-      <w:proofErr w:type="gramEnd"/>
-      <w:r>
-        <w:rPr>
-          <w:color w:val="538135" w:themeColor="accent6" w:themeShade="BF"/>
-          <w:sz w:val="16"/>
-          <w:szCs w:val="16"/>
-        </w:rPr>
-        <w:t xml:space="preserve"> [0.7682864000225, 0.32097461395968757, 0.7682864000225, 1.8865659523206642]</w:t>
-      </w:r>
-    </w:p>
-    <w:p>
-      <w:pPr>
-        <w:rPr>
-          <w:color w:val="538135" w:themeColor="accent6" w:themeShade="BF"/>
-          <w:sz w:val="16"/>
-          <w:szCs w:val="16"/>
-        </w:rPr>
-      </w:pPr>
-      <w:r>
-        <w:rPr>
-          <w:color w:val="538135" w:themeColor="accent6" w:themeShade="BF"/>
-          <w:sz w:val="16"/>
-          <w:szCs w:val="16"/>
-        </w:rPr>
-        <w:t xml:space="preserve">End of </w:t>
-      </w:r>
-      <w:proofErr w:type="gramStart"/>
-      <w:r>
-        <w:rPr>
-          <w:color w:val="538135" w:themeColor="accent6" w:themeShade="BF"/>
-          <w:sz w:val="16"/>
-          <w:szCs w:val="16"/>
-        </w:rPr>
-        <w:t>iteration  10</w:t>
-      </w:r>
-      <w:proofErr w:type="gramEnd"/>
+        <w:t>End of iteration  10</w:t>
+      </w:r>
     </w:p>
     <w:p>
       <w:pPr>
@@ -2836,16 +2543,15 @@
           <w:sz w:val="20"/>
           <w:szCs w:val="20"/>
         </w:rPr>
-        <w:t xml:space="preserve">Code </w:t>
-      </w:r>
-      <w:proofErr w:type="gramStart"/>
+        <w:t xml:space="preserve">Code output </w:t>
+      </w:r>
       <w:r>
         <w:rPr>
           <w:rFonts w:ascii="CMR10" w:hAnsi="CMR10" w:cs="CMR10"/>
           <w:sz w:val="20"/>
           <w:szCs w:val="20"/>
         </w:rPr>
-        <w:t xml:space="preserve">output </w:t>
+        <w:t xml:space="preserve"> below, attached is the code </w:t>
       </w:r>
       <w:r>
         <w:rPr>
@@ -2853,37 +2559,7 @@
           <w:sz w:val="20"/>
           <w:szCs w:val="20"/>
         </w:rPr>
-        <w:t xml:space="preserve"> below</w:t>
-      </w:r>
-      <w:proofErr w:type="gramEnd"/>
-      <w:r>
-        <w:rPr>
-          <w:rFonts w:ascii="CMR10" w:hAnsi="CMR10" w:cs="CMR10"/>
-          <w:sz w:val="20"/>
-          <w:szCs w:val="20"/>
-        </w:rPr>
-        <w:t xml:space="preserve">, attached is the code </w:t>
-      </w:r>
-      <w:r>
-        <w:rPr>
-          <w:rFonts w:ascii="CMR10" w:hAnsi="CMR10" w:cs="CMR10"/>
-          <w:sz w:val="20"/>
-          <w:szCs w:val="20"/>
-        </w:rPr>
         <w:t xml:space="preserve">: </w:t>
-      </w:r>
-      <w:r>
-        <w:rPr>
-          <w:rFonts w:ascii="CMR10" w:hAnsi="CMR10" w:cs="CMR10"/>
-          <w:sz w:val="20"/>
-          <w:szCs w:val="20"/>
-        </w:rPr>
-        <w:object w:dxaOrig="1520" w:dyaOrig="988" w14:anchorId="22AB471F">
-          <v:shape id="_x0000_i1027" type="#_x0000_t75" style="width:76.15pt;height:49.2pt" o:ole="">
-            <v:imagedata r:id="rId9" o:title=""/>
-          </v:shape>
-          <o:OLEObject Type="Embed" ProgID="Package" ShapeID="_x0000_i1027" DrawAspect="Icon" ObjectID="_1728395288" r:id="rId10"/>
-        </w:object>
       </w:r>
     </w:p>
     <w:p>
@@ -2925,25 +2601,7 @@
           <w:sz w:val="16"/>
           <w:szCs w:val="16"/>
         </w:rPr>
-        <w:t xml:space="preserve">U </w:t>
-      </w:r>
-      <w:proofErr w:type="gramStart"/>
-      <w:r>
-        <w:rPr>
-          <w:color w:val="538135" w:themeColor="accent6" w:themeShade="BF"/>
-          <w:sz w:val="16"/>
-          <w:szCs w:val="16"/>
-        </w:rPr>
-        <w:t>values :</w:t>
-      </w:r>
-      <w:proofErr w:type="gramEnd"/>
-      <w:r>
-        <w:rPr>
-          <w:color w:val="538135" w:themeColor="accent6" w:themeShade="BF"/>
-          <w:sz w:val="16"/>
-          <w:szCs w:val="16"/>
-        </w:rPr>
-        <w:t xml:space="preserve"> [0.010000000000000005, 0.010000000000000009, 0.010000000000000009, 1.0499999999999998]</w:t>
+        <w:t>U values : [0.010000000000000005, 0.010000000000000009, 0.010000000000000009, 1.0499999999999998]</w:t>
       </w:r>
     </w:p>
     <w:p>
@@ -2964,18 +2622,8 @@
           <w:sz w:val="16"/>
           <w:szCs w:val="16"/>
         </w:rPr>
-        <w:t xml:space="preserve">End of </w:t>
-      </w:r>
-      <w:proofErr w:type="gramStart"/>
-      <w:r>
-        <w:rPr>
-          <w:color w:val="538135" w:themeColor="accent6" w:themeShade="BF"/>
-          <w:sz w:val="16"/>
-          <w:szCs w:val="16"/>
-        </w:rPr>
-        <w:t>iteration  1</w:t>
-      </w:r>
-      <w:proofErr w:type="gramEnd"/>
+        <w:t>End of iteration  1</w:t>
+      </w:r>
     </w:p>
     <w:p>
       <w:pPr>
@@ -3016,25 +2664,7 @@
           <w:sz w:val="16"/>
           <w:szCs w:val="16"/>
         </w:rPr>
-        <w:t xml:space="preserve">U </w:t>
-      </w:r>
-      <w:proofErr w:type="gramStart"/>
-      <w:r>
-        <w:rPr>
-          <w:color w:val="538135" w:themeColor="accent6" w:themeShade="BF"/>
-          <w:sz w:val="16"/>
-          <w:szCs w:val="16"/>
-        </w:rPr>
-        <w:t>values :</w:t>
-      </w:r>
-      <w:proofErr w:type="gramEnd"/>
-      <w:r>
-        <w:rPr>
-          <w:color w:val="538135" w:themeColor="accent6" w:themeShade="BF"/>
-          <w:sz w:val="16"/>
-          <w:szCs w:val="16"/>
-        </w:rPr>
-        <w:t xml:space="preserve"> [0.38099999999999995, 0, 0.38099999999999995, 1.4729999999999999]</w:t>
+        <w:t>U values : [0.38099999999999995, 0, 0.38099999999999995, 1.4729999999999999]</w:t>
       </w:r>
     </w:p>
     <w:p>
@@ -3055,18 +2685,8 @@
           <w:sz w:val="16"/>
           <w:szCs w:val="16"/>
         </w:rPr>
-        <w:t xml:space="preserve">End of </w:t>
-      </w:r>
-      <w:proofErr w:type="gramStart"/>
-      <w:r>
-        <w:rPr>
-          <w:color w:val="538135" w:themeColor="accent6" w:themeShade="BF"/>
-          <w:sz w:val="16"/>
-          <w:szCs w:val="16"/>
-        </w:rPr>
-        <w:t>iteration  2</w:t>
-      </w:r>
-      <w:proofErr w:type="gramEnd"/>
+        <w:t>End of iteration  2</w:t>
+      </w:r>
     </w:p>
     <w:p>
       <w:pPr>
@@ -3107,25 +2727,7 @@
           <w:sz w:val="16"/>
           <w:szCs w:val="16"/>
         </w:rPr>
-        <w:t xml:space="preserve">U </w:t>
-      </w:r>
-      <w:proofErr w:type="gramStart"/>
-      <w:r>
-        <w:rPr>
-          <w:color w:val="538135" w:themeColor="accent6" w:themeShade="BF"/>
-          <w:sz w:val="16"/>
-          <w:szCs w:val="16"/>
-        </w:rPr>
-        <w:t>values :</w:t>
-      </w:r>
-      <w:proofErr w:type="gramEnd"/>
-      <w:r>
-        <w:rPr>
-          <w:color w:val="538135" w:themeColor="accent6" w:themeShade="BF"/>
-          <w:sz w:val="16"/>
-          <w:szCs w:val="16"/>
-        </w:rPr>
-        <w:t xml:space="preserve"> [0.5682499999999999, 0.13144999999999998, 0.5682499999999999, 1.6819]</w:t>
+        <w:t>U values : [0.5682499999999999, 0.13144999999999998, 0.5682499999999999, 1.6819]</w:t>
       </w:r>
     </w:p>
     <w:p>
@@ -3146,18 +2748,8 @@
           <w:sz w:val="16"/>
           <w:szCs w:val="16"/>
         </w:rPr>
-        <w:t xml:space="preserve">End of </w:t>
-      </w:r>
-      <w:proofErr w:type="gramStart"/>
-      <w:r>
-        <w:rPr>
-          <w:color w:val="538135" w:themeColor="accent6" w:themeShade="BF"/>
-          <w:sz w:val="16"/>
-          <w:szCs w:val="16"/>
-        </w:rPr>
-        <w:t>iteration  3</w:t>
-      </w:r>
-      <w:proofErr w:type="gramEnd"/>
+        <w:t>End of iteration  3</w:t>
+      </w:r>
     </w:p>
     <w:p>
       <w:pPr>
@@ -3198,25 +2790,7 @@
           <w:sz w:val="16"/>
           <w:szCs w:val="16"/>
         </w:rPr>
-        <w:t xml:space="preserve">U </w:t>
-      </w:r>
-      <w:proofErr w:type="gramStart"/>
-      <w:r>
-        <w:rPr>
-          <w:color w:val="538135" w:themeColor="accent6" w:themeShade="BF"/>
-          <w:sz w:val="16"/>
-          <w:szCs w:val="16"/>
-        </w:rPr>
-        <w:t>values :</w:t>
-      </w:r>
-      <w:proofErr w:type="gramEnd"/>
-      <w:r>
-        <w:rPr>
-          <w:color w:val="538135" w:themeColor="accent6" w:themeShade="BF"/>
-          <w:sz w:val="16"/>
-          <w:szCs w:val="16"/>
-        </w:rPr>
-        <w:t xml:space="preserve"> [0.667745, 0.22228499999999998, 0.667745, 1.7852674999999998]</w:t>
+        <w:t>U values : [0.667745, 0.22228499999999998, 0.667745, 1.7852674999999998]</w:t>
       </w:r>
     </w:p>
     <w:p>
@@ -3237,18 +2811,8 @@
           <w:sz w:val="16"/>
           <w:szCs w:val="16"/>
         </w:rPr>
-        <w:t xml:space="preserve">End of </w:t>
-      </w:r>
-      <w:proofErr w:type="gramStart"/>
-      <w:r>
-        <w:rPr>
-          <w:color w:val="538135" w:themeColor="accent6" w:themeShade="BF"/>
-          <w:sz w:val="16"/>
-          <w:szCs w:val="16"/>
-        </w:rPr>
-        <w:t>iteration  4</w:t>
-      </w:r>
-      <w:proofErr w:type="gramEnd"/>
+        <w:t>End of iteration  4</w:t>
+      </w:r>
     </w:p>
     <w:p>
       <w:pPr>
@@ -3289,25 +2853,7 @@
           <w:sz w:val="16"/>
           <w:szCs w:val="16"/>
         </w:rPr>
-        <w:t xml:space="preserve">U </w:t>
-      </w:r>
-      <w:proofErr w:type="gramStart"/>
-      <w:r>
-        <w:rPr>
-          <w:color w:val="538135" w:themeColor="accent6" w:themeShade="BF"/>
-          <w:sz w:val="16"/>
-          <w:szCs w:val="16"/>
-        </w:rPr>
-        <w:t>values :</w:t>
-      </w:r>
-      <w:proofErr w:type="gramEnd"/>
-      <w:r>
-        <w:rPr>
-          <w:color w:val="538135" w:themeColor="accent6" w:themeShade="BF"/>
-          <w:sz w:val="16"/>
-          <w:szCs w:val="16"/>
-        </w:rPr>
-        <w:t xml:space="preserve"> [0.7186085, 0.2715995, 0.7186085, 1.8367576250000002]</w:t>
+        <w:t>U values : [0.7186085, 0.2715995, 0.7186085, 1.8367576250000002]</w:t>
       </w:r>
     </w:p>
     <w:p>
@@ -3328,18 +2874,8 @@
           <w:sz w:val="16"/>
           <w:szCs w:val="16"/>
         </w:rPr>
-        <w:t xml:space="preserve">End of </w:t>
-      </w:r>
-      <w:proofErr w:type="gramStart"/>
-      <w:r>
-        <w:rPr>
-          <w:color w:val="538135" w:themeColor="accent6" w:themeShade="BF"/>
-          <w:sz w:val="16"/>
-          <w:szCs w:val="16"/>
-        </w:rPr>
-        <w:t>iteration  5</w:t>
-      </w:r>
-      <w:proofErr w:type="gramEnd"/>
+        <w:t>End of iteration  5</w:t>
+      </w:r>
     </w:p>
     <w:p>
       <w:pPr>
@@ -3380,25 +2916,7 @@
           <w:sz w:val="16"/>
           <w:szCs w:val="16"/>
         </w:rPr>
-        <w:t xml:space="preserve">U </w:t>
-      </w:r>
-      <w:proofErr w:type="gramStart"/>
-      <w:r>
-        <w:rPr>
-          <w:color w:val="538135" w:themeColor="accent6" w:themeShade="BF"/>
-          <w:sz w:val="16"/>
-          <w:szCs w:val="16"/>
-        </w:rPr>
-        <w:t>values :</w:t>
-      </w:r>
-      <w:proofErr w:type="gramEnd"/>
-      <w:r>
-        <w:rPr>
-          <w:color w:val="538135" w:themeColor="accent6" w:themeShade="BF"/>
-          <w:sz w:val="16"/>
-          <w:szCs w:val="16"/>
-        </w:rPr>
-        <w:t xml:space="preserve"> [0.7442134500000002, 0.29695380000000005, 0.7442134500000002, 1.8624713562500002]</w:t>
+        <w:t>U values : [0.7442134500000002, 0.29695380000000005, 0.7442134500000002, 1.8624713562500002]</w:t>
       </w:r>
     </w:p>
     <w:p>
@@ -3419,18 +2937,8 @@
           <w:sz w:val="16"/>
           <w:szCs w:val="16"/>
         </w:rPr>
-        <w:t xml:space="preserve">End of </w:t>
-      </w:r>
-      <w:proofErr w:type="gramStart"/>
-      <w:r>
-        <w:rPr>
-          <w:color w:val="538135" w:themeColor="accent6" w:themeShade="BF"/>
-          <w:sz w:val="16"/>
-          <w:szCs w:val="16"/>
-        </w:rPr>
-        <w:t>iteration  6</w:t>
-      </w:r>
-      <w:proofErr w:type="gramEnd"/>
+        <w:t>End of iteration  6</w:t>
+      </w:r>
     </w:p>
     <w:p>
       <w:pPr>
@@ -3471,25 +2979,7 @@
           <w:sz w:val="16"/>
           <w:szCs w:val="16"/>
         </w:rPr>
-        <w:t xml:space="preserve">U </w:t>
-      </w:r>
-      <w:proofErr w:type="gramStart"/>
-      <w:r>
-        <w:rPr>
-          <w:color w:val="538135" w:themeColor="accent6" w:themeShade="BF"/>
-          <w:sz w:val="16"/>
-          <w:szCs w:val="16"/>
-        </w:rPr>
-        <w:t>values :</w:t>
-      </w:r>
-      <w:proofErr w:type="gramEnd"/>
-      <w:r>
-        <w:rPr>
-          <w:color w:val="538135" w:themeColor="accent6" w:themeShade="BF"/>
-          <w:sz w:val="16"/>
-          <w:szCs w:val="16"/>
-        </w:rPr>
-        <w:t xml:space="preserve"> [0.7570469050000002, 0.3097437425000001, 0.7570469050000002, 1.8753227828125003]</w:t>
+        <w:t>U values : [0.7570469050000002, 0.3097437425000001, 0.7570469050000002, 1.8753227828125003]</w:t>
       </w:r>
     </w:p>
     <w:p>
@@ -3510,18 +3000,8 @@
           <w:sz w:val="16"/>
           <w:szCs w:val="16"/>
         </w:rPr>
-        <w:t xml:space="preserve">End of </w:t>
-      </w:r>
-      <w:proofErr w:type="gramStart"/>
-      <w:r>
-        <w:rPr>
-          <w:color w:val="538135" w:themeColor="accent6" w:themeShade="BF"/>
-          <w:sz w:val="16"/>
-          <w:szCs w:val="16"/>
-        </w:rPr>
-        <w:t>iteration  7</w:t>
-      </w:r>
-      <w:proofErr w:type="gramEnd"/>
+        <w:t>End of iteration  7</w:t>
+      </w:r>
     </w:p>
     <w:p>
       <w:pPr>
@@ -3562,25 +3042,7 @@
           <w:sz w:val="16"/>
           <w:szCs w:val="16"/>
         </w:rPr>
-        <w:t xml:space="preserve">U </w:t>
-      </w:r>
-      <w:proofErr w:type="gramStart"/>
-      <w:r>
-        <w:rPr>
-          <w:color w:val="538135" w:themeColor="accent6" w:themeShade="BF"/>
-          <w:sz w:val="16"/>
-          <w:szCs w:val="16"/>
-        </w:rPr>
-        <w:t>values :</w:t>
-      </w:r>
-      <w:proofErr w:type="gramEnd"/>
-      <w:r>
-        <w:rPr>
-          <w:color w:val="538135" w:themeColor="accent6" w:themeShade="BF"/>
-          <w:sz w:val="16"/>
-          <w:szCs w:val="16"/>
-        </w:rPr>
-        <w:t xml:space="preserve"> [0.7634686455000002, 0.31615829437500015, 0.7634686455000002, 1.881747597515625]</w:t>
+        <w:t>U values : [0.7634686455000002, 0.31615829437500015, 0.7634686455000002, 1.881747597515625]</w:t>
       </w:r>
     </w:p>
     <w:p>
@@ -3601,18 +3063,8 @@
           <w:sz w:val="16"/>
           <w:szCs w:val="16"/>
         </w:rPr>
-        <w:t xml:space="preserve">End of </w:t>
-      </w:r>
-      <w:proofErr w:type="gramStart"/>
-      <w:r>
-        <w:rPr>
-          <w:color w:val="538135" w:themeColor="accent6" w:themeShade="BF"/>
-          <w:sz w:val="16"/>
-          <w:szCs w:val="16"/>
-        </w:rPr>
-        <w:t>iteration  8</w:t>
-      </w:r>
-      <w:proofErr w:type="gramEnd"/>
+        <w:t>End of iteration  8</w:t>
+      </w:r>
     </w:p>
     <w:p>
       <w:pPr>
@@ -3653,25 +3105,7 @@
           <w:sz w:val="16"/>
           <w:szCs w:val="16"/>
         </w:rPr>
-        <w:t xml:space="preserve">U </w:t>
-      </w:r>
-      <w:proofErr w:type="gramStart"/>
-      <w:r>
-        <w:rPr>
-          <w:color w:val="538135" w:themeColor="accent6" w:themeShade="BF"/>
-          <w:sz w:val="16"/>
-          <w:szCs w:val="16"/>
-        </w:rPr>
-        <w:t>values :</w:t>
-      </w:r>
-      <w:proofErr w:type="gramEnd"/>
-      <w:r>
-        <w:rPr>
-          <w:color w:val="538135" w:themeColor="accent6" w:themeShade="BF"/>
-          <w:sz w:val="16"/>
-          <w:szCs w:val="16"/>
-        </w:rPr>
-        <w:t xml:space="preserve"> [0.766680386, 0.3193688051937501, 0.766680386, 1.8849598511570314]</w:t>
+        <w:t>U values : [0.766680386, 0.3193688051937501, 0.766680386, 1.8849598511570314]</w:t>
       </w:r>
     </w:p>
     <w:p>
@@ -3692,18 +3126,8 @@
           <w:sz w:val="16"/>
           <w:szCs w:val="16"/>
         </w:rPr>
-        <w:t xml:space="preserve">End of </w:t>
-      </w:r>
-      <w:proofErr w:type="gramStart"/>
-      <w:r>
-        <w:rPr>
-          <w:color w:val="538135" w:themeColor="accent6" w:themeShade="BF"/>
-          <w:sz w:val="16"/>
-          <w:szCs w:val="16"/>
-        </w:rPr>
-        <w:t>iteration  9</w:t>
-      </w:r>
-      <w:proofErr w:type="gramEnd"/>
+        <w:t>End of iteration  9</w:t>
+      </w:r>
     </w:p>
     <w:p>
       <w:pPr>
@@ -3744,25 +3168,7 @@
           <w:sz w:val="16"/>
           <w:szCs w:val="16"/>
         </w:rPr>
-        <w:t xml:space="preserve">U </w:t>
-      </w:r>
-      <w:proofErr w:type="gramStart"/>
-      <w:r>
-        <w:rPr>
-          <w:color w:val="538135" w:themeColor="accent6" w:themeShade="BF"/>
-          <w:sz w:val="16"/>
-          <w:szCs w:val="16"/>
-        </w:rPr>
-        <w:t>values :</w:t>
-      </w:r>
-      <w:proofErr w:type="gramEnd"/>
-      <w:r>
-        <w:rPr>
-          <w:color w:val="538135" w:themeColor="accent6" w:themeShade="BF"/>
-          <w:sz w:val="16"/>
-          <w:szCs w:val="16"/>
-        </w:rPr>
-        <w:t xml:space="preserve"> [0.7682864000225, 0.32097461395968757, 0.7682864000225, 1.8865659523206642]</w:t>
+        <w:t>U values : [0.7682864000225, 0.32097461395968757, 0.7682864000225, 1.8865659523206642]</w:t>
       </w:r>
     </w:p>
     <w:p>
@@ -3783,18 +3189,8 @@
           <w:sz w:val="16"/>
           <w:szCs w:val="16"/>
         </w:rPr>
-        <w:t xml:space="preserve">End of </w:t>
-      </w:r>
-      <w:proofErr w:type="gramStart"/>
-      <w:r>
-        <w:rPr>
-          <w:color w:val="538135" w:themeColor="accent6" w:themeShade="BF"/>
-          <w:sz w:val="16"/>
-          <w:szCs w:val="16"/>
-        </w:rPr>
-        <w:t>iteration  10</w:t>
-      </w:r>
-      <w:proofErr w:type="gramEnd"/>
+        <w:t>End of iteration  10</w:t>
+      </w:r>
     </w:p>
     <w:p>
       <w:pPr>
@@ -3835,25 +3231,7 @@
           <w:sz w:val="16"/>
           <w:szCs w:val="16"/>
         </w:rPr>
-        <w:t xml:space="preserve">U </w:t>
-      </w:r>
-      <w:proofErr w:type="gramStart"/>
-      <w:r>
-        <w:rPr>
-          <w:color w:val="538135" w:themeColor="accent6" w:themeShade="BF"/>
-          <w:sz w:val="16"/>
-          <w:szCs w:val="16"/>
-        </w:rPr>
-        <w:t>values :</w:t>
-      </w:r>
-      <w:proofErr w:type="gramEnd"/>
-      <w:r>
-        <w:rPr>
-          <w:color w:val="538135" w:themeColor="accent6" w:themeShade="BF"/>
-          <w:sz w:val="16"/>
-          <w:szCs w:val="16"/>
-        </w:rPr>
-        <w:t xml:space="preserve"> [0.7690894316273751, 0.32177761070810945, 0.7690894316273751, 1.887368998545424]</w:t>
+        <w:t>U values : [0.7690894316273751, 0.32177761070810945, 0.7690894316273751, 1.887368998545424]</w:t>
       </w:r>
     </w:p>
     <w:p>
@@ -3874,18 +3252,8 @@
           <w:sz w:val="16"/>
           <w:szCs w:val="16"/>
         </w:rPr>
-        <w:t xml:space="preserve">End of </w:t>
-      </w:r>
-      <w:proofErr w:type="gramStart"/>
-      <w:r>
-        <w:rPr>
-          <w:color w:val="538135" w:themeColor="accent6" w:themeShade="BF"/>
-          <w:sz w:val="16"/>
-          <w:szCs w:val="16"/>
-        </w:rPr>
-        <w:t>iteration  11</w:t>
-      </w:r>
-      <w:proofErr w:type="gramEnd"/>
+        <w:t>End of iteration  11</w:t>
+      </w:r>
     </w:p>
     <w:p>
       <w:pPr>
@@ -3926,25 +3294,7 @@
           <w:sz w:val="16"/>
           <w:szCs w:val="16"/>
         </w:rPr>
-        <w:t xml:space="preserve">U </w:t>
-      </w:r>
-      <w:proofErr w:type="gramStart"/>
-      <w:r>
-        <w:rPr>
-          <w:color w:val="538135" w:themeColor="accent6" w:themeShade="BF"/>
-          <w:sz w:val="16"/>
-          <w:szCs w:val="16"/>
-        </w:rPr>
-        <w:t>values :</w:t>
-      </w:r>
-      <w:proofErr w:type="gramEnd"/>
-      <w:r>
-        <w:rPr>
-          <w:color w:val="538135" w:themeColor="accent6" w:themeShade="BF"/>
-          <w:sz w:val="16"/>
-          <w:szCs w:val="16"/>
-        </w:rPr>
-        <w:t xml:space="preserve"> [0.769490951534944, 0.3221791247677243, 0.769490951534944, 1.8877705209268096]</w:t>
+        <w:t>U values : [0.769490951534944, 0.3221791247677243, 0.769490951534944, 1.8877705209268096]</w:t>
       </w:r>
     </w:p>
     <w:p>
@@ -3965,18 +3315,8 @@
           <w:sz w:val="16"/>
           <w:szCs w:val="16"/>
         </w:rPr>
-        <w:t xml:space="preserve">End of </w:t>
-      </w:r>
-      <w:proofErr w:type="gramStart"/>
-      <w:r>
-        <w:rPr>
-          <w:color w:val="538135" w:themeColor="accent6" w:themeShade="BF"/>
-          <w:sz w:val="16"/>
-          <w:szCs w:val="16"/>
-        </w:rPr>
-        <w:t>iteration  12</w:t>
-      </w:r>
-      <w:proofErr w:type="gramEnd"/>
+        <w:t>End of iteration  12</w:t>
+      </w:r>
     </w:p>
     <w:p>
       <w:pPr>
@@ -4017,25 +3357,7 @@
           <w:sz w:val="16"/>
           <w:szCs w:val="16"/>
         </w:rPr>
-        <w:t xml:space="preserve">U </w:t>
-      </w:r>
-      <w:proofErr w:type="gramStart"/>
-      <w:r>
-        <w:rPr>
-          <w:color w:val="538135" w:themeColor="accent6" w:themeShade="BF"/>
-          <w:sz w:val="16"/>
-          <w:szCs w:val="16"/>
-        </w:rPr>
-        <w:t>values :</w:t>
-      </w:r>
-      <w:proofErr w:type="gramEnd"/>
-      <w:r>
-        <w:rPr>
-          <w:color w:val="538135" w:themeColor="accent6" w:themeShade="BF"/>
-          <w:sz w:val="16"/>
-          <w:szCs w:val="16"/>
-        </w:rPr>
-        <w:t xml:space="preserve"> [0.7696917121858573, 0.32237988442911103, 0.7696917121858573, 1.8879712819938115]</w:t>
+        <w:t>U values : [0.7696917121858573, 0.32237988442911103, 0.7696917121858573, 1.8879712819938115]</w:t>
       </w:r>
     </w:p>
     <w:p>
@@ -4056,18 +3378,8 @@
           <w:sz w:val="16"/>
           <w:szCs w:val="16"/>
         </w:rPr>
-        <w:t xml:space="preserve">End of </w:t>
-      </w:r>
-      <w:proofErr w:type="gramStart"/>
-      <w:r>
-        <w:rPr>
-          <w:color w:val="538135" w:themeColor="accent6" w:themeShade="BF"/>
-          <w:sz w:val="16"/>
-          <w:szCs w:val="16"/>
-        </w:rPr>
-        <w:t>iteration  13</w:t>
-      </w:r>
-      <w:proofErr w:type="gramEnd"/>
+        <w:t>End of iteration  13</w:t>
+      </w:r>
     </w:p>
     <w:p>
       <w:pPr>
@@ -4108,25 +3420,7 @@
           <w:sz w:val="16"/>
           <w:szCs w:val="16"/>
         </w:rPr>
-        <w:t xml:space="preserve">U </w:t>
-      </w:r>
-      <w:proofErr w:type="gramStart"/>
-      <w:r>
-        <w:rPr>
-          <w:color w:val="538135" w:themeColor="accent6" w:themeShade="BF"/>
-          <w:sz w:val="16"/>
-          <w:szCs w:val="16"/>
-        </w:rPr>
-        <w:t>values :</w:t>
-      </w:r>
-      <w:proofErr w:type="gramEnd"/>
-      <w:r>
-        <w:rPr>
-          <w:color w:val="538135" w:themeColor="accent6" w:themeShade="BF"/>
-          <w:sz w:val="16"/>
-          <w:szCs w:val="16"/>
-        </w:rPr>
-        <w:t xml:space="preserve"> [0.7697920926282731, 0.3224802647050914, 0.7697920926282731, 1.888071662506508]</w:t>
+        <w:t>U values : [0.7697920926282731, 0.3224802647050914, 0.7697920926282731, 1.888071662506508]</w:t>
       </w:r>
     </w:p>
     <w:p>
@@ -4147,18 +3441,8 @@
           <w:sz w:val="16"/>
           <w:szCs w:val="16"/>
         </w:rPr>
-        <w:t xml:space="preserve">End of </w:t>
-      </w:r>
-      <w:proofErr w:type="gramStart"/>
-      <w:r>
-        <w:rPr>
-          <w:color w:val="538135" w:themeColor="accent6" w:themeShade="BF"/>
-          <w:sz w:val="16"/>
-          <w:szCs w:val="16"/>
-        </w:rPr>
-        <w:t>iteration  14</w:t>
-      </w:r>
-      <w:proofErr w:type="gramEnd"/>
+        <w:t>End of iteration  14</w:t>
+      </w:r>
     </w:p>
     <w:p>
       <w:pPr>
@@ -4178,7 +3462,6 @@
           <w:sz w:val="16"/>
           <w:szCs w:val="16"/>
         </w:rPr>
-        <w:lastRenderedPageBreak/>
         <w:t>-------start iteration: 15</w:t>
       </w:r>
     </w:p>
@@ -4200,25 +3483,8 @@
           <w:sz w:val="16"/>
           <w:szCs w:val="16"/>
         </w:rPr>
-        <w:t xml:space="preserve">U </w:t>
-      </w:r>
-      <w:proofErr w:type="gramStart"/>
-      <w:r>
-        <w:rPr>
-          <w:color w:val="538135" w:themeColor="accent6" w:themeShade="BF"/>
-          <w:sz w:val="16"/>
-          <w:szCs w:val="16"/>
-        </w:rPr>
-        <w:t>values :</w:t>
-      </w:r>
-      <w:proofErr w:type="gramEnd"/>
-      <w:r>
-        <w:rPr>
-          <w:color w:val="538135" w:themeColor="accent6" w:themeShade="BF"/>
-          <w:sz w:val="16"/>
-          <w:szCs w:val="16"/>
-        </w:rPr>
-        <w:t xml:space="preserve"> [0.7698422828692715, 0.3225304549179775, 0.7698422828692715, 1.8881218527593422]</w:t>
+        <w:lastRenderedPageBreak/>
+        <w:t>U values : [0.7698422828692715, 0.3225304549179775, 0.7698422828692715, 1.8881218527593422]</w:t>
       </w:r>
     </w:p>
     <w:p>
@@ -4234,7 +3500,6 @@
         </w:rPr>
       </w:pPr>
       <w:proofErr w:type="spellStart"/>
-      <w:proofErr w:type="gramStart"/>
       <w:r>
         <w:rPr>
           <w:color w:val="538135" w:themeColor="accent6" w:themeShade="BF"/>
@@ -4250,16 +3515,7 @@
           <w:sz w:val="16"/>
           <w:szCs w:val="16"/>
         </w:rPr>
-        <w:t xml:space="preserve"> :</w:t>
-      </w:r>
-      <w:proofErr w:type="gramEnd"/>
-      <w:r>
-        <w:rPr>
-          <w:color w:val="538135" w:themeColor="accent6" w:themeShade="BF"/>
-          <w:sz w:val="16"/>
-          <w:szCs w:val="16"/>
-        </w:rPr>
-        <w:t xml:space="preserve"> 0.0001 , Stopped at iteration  15</w:t>
+        <w:t xml:space="preserve"> : 0.0001 , Stopped at iteration  15</w:t>
       </w:r>
     </w:p>
     <w:p>
@@ -4414,7 +3670,6 @@
         </w:rPr>
         <w:t>s</w:t>
       </w:r>
-      <w:proofErr w:type="gramStart"/>
       <w:r>
         <w:rPr>
           <w:rFonts w:ascii="CMR7" w:hAnsi="CMR7" w:cs="CMR7"/>
@@ -4429,16 +3684,7 @@
           <w:sz w:val="20"/>
           <w:szCs w:val="20"/>
         </w:rPr>
-        <w:t>;Up</w:t>
-      </w:r>
-      <w:proofErr w:type="gramEnd"/>
-      <w:r>
-        <w:rPr>
-          <w:rFonts w:ascii="CMMI10" w:hAnsi="CMMI10" w:cs="CMMI10"/>
-          <w:sz w:val="20"/>
-          <w:szCs w:val="20"/>
-        </w:rPr>
-        <w:t>; s</w:t>
+        <w:t>;Up; s</w:t>
       </w:r>
       <w:r>
         <w:rPr>
@@ -4543,7 +3789,6 @@
               <w:t>Q(</w:t>
             </w:r>
             <w:proofErr w:type="spellStart"/>
-            <w:proofErr w:type="gramStart"/>
             <w:r>
               <w:rPr>
                 <w:rFonts w:eastAsia="Times New Roman" w:cstheme="minorHAnsi"/>
@@ -4554,7 +3799,6 @@
               <w:t>s,a</w:t>
             </w:r>
             <w:proofErr w:type="spellEnd"/>
-            <w:proofErr w:type="gramEnd"/>
             <w:r>
               <w:rPr>
                 <w:rFonts w:eastAsia="Times New Roman" w:cstheme="minorHAnsi"/>
@@ -7240,27 +6484,7 @@
                 <w:sz w:val="16"/>
                 <w:szCs w:val="16"/>
               </w:rPr>
-              <w:t>(s</w:t>
-            </w:r>
-            <w:proofErr w:type="gramStart"/>
-            <w:r>
-              <w:rPr>
-                <w:rFonts w:eastAsia="Times New Roman" w:cstheme="minorHAnsi"/>
-                <w:color w:val="000000"/>
-                <w:sz w:val="16"/>
-                <w:szCs w:val="16"/>
-              </w:rPr>
-              <w:t>2;Up</w:t>
-            </w:r>
-            <w:proofErr w:type="gramEnd"/>
-            <w:r>
-              <w:rPr>
-                <w:rFonts w:eastAsia="Times New Roman" w:cstheme="minorHAnsi"/>
-                <w:color w:val="000000"/>
-                <w:sz w:val="16"/>
-                <w:szCs w:val="16"/>
-              </w:rPr>
-              <w:t>; s1;</w:t>
+              <w:t>(s2;Up; s1;</w:t>
             </w:r>
             <w:r>
               <w:rPr>
@@ -7483,27 +6707,7 @@
                 <w:sz w:val="16"/>
                 <w:szCs w:val="16"/>
               </w:rPr>
-              <w:t>(1-0.</w:t>
-            </w:r>
-            <w:proofErr w:type="gramStart"/>
-            <w:r>
-              <w:rPr>
-                <w:rFonts w:eastAsia="Times New Roman" w:cstheme="minorHAnsi"/>
-                <w:color w:val="000000"/>
-                <w:sz w:val="16"/>
-                <w:szCs w:val="16"/>
-              </w:rPr>
-              <w:t>5)Q</w:t>
-            </w:r>
-            <w:proofErr w:type="gramEnd"/>
-            <w:r>
-              <w:rPr>
-                <w:rFonts w:eastAsia="Times New Roman" w:cstheme="minorHAnsi"/>
-                <w:color w:val="000000"/>
-                <w:sz w:val="16"/>
-                <w:szCs w:val="16"/>
-              </w:rPr>
-              <w:t xml:space="preserve">(s2,UP) + 0.5(0.04+0.5 * </w:t>
+              <w:t xml:space="preserve">(1-0.5)Q(s2,UP) + 0.5(0.04+0.5 * </w:t>
             </w:r>
             <w:proofErr w:type="spellStart"/>
             <w:r>
@@ -8979,7 +8183,6 @@
         </w:rPr>
         <w:t>s</w:t>
       </w:r>
-      <w:proofErr w:type="gramStart"/>
       <w:r>
         <w:rPr>
           <w:rFonts w:ascii="CMR7" w:hAnsi="CMR7" w:cs="CMR7"/>
@@ -8994,16 +8197,7 @@
           <w:sz w:val="20"/>
           <w:szCs w:val="20"/>
         </w:rPr>
-        <w:t>;Right</w:t>
-      </w:r>
-      <w:proofErr w:type="gramEnd"/>
-      <w:r>
-        <w:rPr>
-          <w:rFonts w:ascii="CMMI10" w:hAnsi="CMMI10" w:cs="CMMI10"/>
-          <w:sz w:val="20"/>
-          <w:szCs w:val="20"/>
-        </w:rPr>
-        <w:t>; s</w:t>
+        <w:t>;Right; s</w:t>
       </w:r>
       <w:r>
         <w:rPr>
@@ -9404,27 +8598,7 @@
                 <w:sz w:val="16"/>
                 <w:szCs w:val="16"/>
               </w:rPr>
-              <w:t>(s</w:t>
-            </w:r>
-            <w:proofErr w:type="gramStart"/>
-            <w:r>
-              <w:rPr>
-                <w:rFonts w:eastAsia="Times New Roman" w:cstheme="minorHAnsi"/>
-                <w:color w:val="000000"/>
-                <w:sz w:val="16"/>
-                <w:szCs w:val="16"/>
-              </w:rPr>
-              <w:t>1;Right</w:t>
-            </w:r>
-            <w:proofErr w:type="gramEnd"/>
-            <w:r>
-              <w:rPr>
-                <w:rFonts w:eastAsia="Times New Roman" w:cstheme="minorHAnsi"/>
-                <w:color w:val="000000"/>
-                <w:sz w:val="16"/>
-                <w:szCs w:val="16"/>
-              </w:rPr>
-              <w:t>; s4; 1:0)</w:t>
+              <w:t>(s1;Right; s4; 1:0)</w:t>
             </w:r>
           </w:p>
         </w:tc>
@@ -9629,27 +8803,7 @@
                 <w:sz w:val="16"/>
                 <w:szCs w:val="16"/>
               </w:rPr>
-              <w:t>(1-0.</w:t>
-            </w:r>
-            <w:proofErr w:type="gramStart"/>
-            <w:r>
-              <w:rPr>
-                <w:rFonts w:eastAsia="Times New Roman" w:cstheme="minorHAnsi"/>
-                <w:color w:val="000000"/>
-                <w:sz w:val="16"/>
-                <w:szCs w:val="16"/>
-              </w:rPr>
-              <w:t>5)Q</w:t>
-            </w:r>
-            <w:proofErr w:type="gramEnd"/>
-            <w:r>
-              <w:rPr>
-                <w:rFonts w:eastAsia="Times New Roman" w:cstheme="minorHAnsi"/>
-                <w:color w:val="000000"/>
-                <w:sz w:val="16"/>
-                <w:szCs w:val="16"/>
-              </w:rPr>
-              <w:t xml:space="preserve">(s1,RIGHT) + 0.5(1+0.5 * </w:t>
+              <w:t xml:space="preserve">(1-0.5)Q(s1,RIGHT) + 0.5(1+0.5 * </w:t>
             </w:r>
             <w:proofErr w:type="spellStart"/>
             <w:r>
@@ -11125,7 +10279,6 @@
         </w:rPr>
         <w:t>s</w:t>
       </w:r>
-      <w:proofErr w:type="gramStart"/>
       <w:r>
         <w:rPr>
           <w:rFonts w:ascii="CMR7" w:hAnsi="CMR7" w:cs="CMR7"/>
@@ -11140,16 +10293,7 @@
           <w:sz w:val="20"/>
           <w:szCs w:val="20"/>
         </w:rPr>
-        <w:t>;Right</w:t>
-      </w:r>
-      <w:proofErr w:type="gramEnd"/>
-      <w:r>
-        <w:rPr>
-          <w:rFonts w:ascii="CMMI10" w:hAnsi="CMMI10" w:cs="CMMI10"/>
-          <w:sz w:val="20"/>
-          <w:szCs w:val="20"/>
-        </w:rPr>
-        <w:t>; s</w:t>
+        <w:t>;Right; s</w:t>
       </w:r>
       <w:r>
         <w:rPr>
@@ -11558,27 +10702,7 @@
                 <w:sz w:val="16"/>
                 <w:szCs w:val="16"/>
               </w:rPr>
-              <w:t>(s</w:t>
-            </w:r>
-            <w:proofErr w:type="gramStart"/>
-            <w:r>
-              <w:rPr>
-                <w:rFonts w:eastAsia="Times New Roman" w:cstheme="minorHAnsi"/>
-                <w:color w:val="000000"/>
-                <w:sz w:val="16"/>
-                <w:szCs w:val="16"/>
-              </w:rPr>
-              <w:t>2;Right</w:t>
-            </w:r>
-            <w:proofErr w:type="gramEnd"/>
-            <w:r>
-              <w:rPr>
-                <w:rFonts w:eastAsia="Times New Roman" w:cstheme="minorHAnsi"/>
-                <w:color w:val="000000"/>
-                <w:sz w:val="16"/>
-                <w:szCs w:val="16"/>
-              </w:rPr>
-              <w:t>; s3;</w:t>
+              <w:t>(s2;Right; s3;</w:t>
             </w:r>
             <w:r>
               <w:rPr>
@@ -11793,27 +10917,7 @@
                 <w:sz w:val="16"/>
                 <w:szCs w:val="16"/>
               </w:rPr>
-              <w:t>(1-0.</w:t>
-            </w:r>
-            <w:proofErr w:type="gramStart"/>
-            <w:r>
-              <w:rPr>
-                <w:rFonts w:eastAsia="Times New Roman" w:cstheme="minorHAnsi"/>
-                <w:color w:val="000000"/>
-                <w:sz w:val="16"/>
-                <w:szCs w:val="16"/>
-              </w:rPr>
-              <w:t>5)Q</w:t>
-            </w:r>
-            <w:proofErr w:type="gramEnd"/>
-            <w:r>
-              <w:rPr>
-                <w:rFonts w:eastAsia="Times New Roman" w:cstheme="minorHAnsi"/>
-                <w:color w:val="000000"/>
-                <w:sz w:val="16"/>
-                <w:szCs w:val="16"/>
-              </w:rPr>
-              <w:t xml:space="preserve">(s2,RIGHT) + 0.5(-0.04+0.5 * </w:t>
+              <w:t xml:space="preserve">(1-0.5)Q(s2,RIGHT) + 0.5(-0.04+0.5 * </w:t>
             </w:r>
             <w:proofErr w:type="spellStart"/>
             <w:r>
@@ -13289,7 +12393,6 @@
         </w:rPr>
         <w:t>s</w:t>
       </w:r>
-      <w:proofErr w:type="gramStart"/>
       <w:r>
         <w:rPr>
           <w:rFonts w:ascii="CMR7" w:hAnsi="CMR7" w:cs="CMR7"/>
@@ -13304,16 +12407,7 @@
           <w:sz w:val="20"/>
           <w:szCs w:val="20"/>
         </w:rPr>
-        <w:t>;Up</w:t>
-      </w:r>
-      <w:proofErr w:type="gramEnd"/>
-      <w:r>
-        <w:rPr>
-          <w:rFonts w:ascii="CMMI10" w:hAnsi="CMMI10" w:cs="CMMI10"/>
-          <w:sz w:val="20"/>
-          <w:szCs w:val="20"/>
-        </w:rPr>
-        <w:t>; s</w:t>
+        <w:t>;Up; s</w:t>
       </w:r>
       <w:r>
         <w:rPr>
@@ -13722,27 +12816,7 @@
                 <w:sz w:val="16"/>
                 <w:szCs w:val="16"/>
               </w:rPr>
-              <w:t>(s</w:t>
-            </w:r>
-            <w:proofErr w:type="gramStart"/>
-            <w:r>
-              <w:rPr>
-                <w:rFonts w:eastAsia="Times New Roman" w:cstheme="minorHAnsi"/>
-                <w:color w:val="000000"/>
-                <w:sz w:val="16"/>
-                <w:szCs w:val="16"/>
-              </w:rPr>
-              <w:t>3;Up</w:t>
-            </w:r>
-            <w:proofErr w:type="gramEnd"/>
-            <w:r>
-              <w:rPr>
-                <w:rFonts w:eastAsia="Times New Roman" w:cstheme="minorHAnsi"/>
-                <w:color w:val="000000"/>
-                <w:sz w:val="16"/>
-                <w:szCs w:val="16"/>
-              </w:rPr>
-              <w:t>; s2;</w:t>
+              <w:t>(s3;Up; s2;</w:t>
             </w:r>
             <w:r>
               <w:rPr>
@@ -13957,27 +13031,7 @@
                 <w:sz w:val="16"/>
                 <w:szCs w:val="16"/>
               </w:rPr>
-              <w:t>(1-0.</w:t>
-            </w:r>
-            <w:proofErr w:type="gramStart"/>
-            <w:r>
-              <w:rPr>
-                <w:rFonts w:eastAsia="Times New Roman" w:cstheme="minorHAnsi"/>
-                <w:color w:val="000000"/>
-                <w:sz w:val="16"/>
-                <w:szCs w:val="16"/>
-              </w:rPr>
-              <w:t>5)Q</w:t>
-            </w:r>
-            <w:proofErr w:type="gramEnd"/>
-            <w:r>
-              <w:rPr>
-                <w:rFonts w:eastAsia="Times New Roman" w:cstheme="minorHAnsi"/>
-                <w:color w:val="000000"/>
-                <w:sz w:val="16"/>
-                <w:szCs w:val="16"/>
-              </w:rPr>
-              <w:t xml:space="preserve">(s3,UP) + 0.5(-0.04+0.5 * </w:t>
+              <w:t xml:space="preserve">(1-0.5)Q(s3,UP) + 0.5(-0.04+0.5 * </w:t>
             </w:r>
             <w:proofErr w:type="spellStart"/>
             <w:r>
@@ -15453,7 +14507,6 @@
         </w:rPr>
         <w:t>s</w:t>
       </w:r>
-      <w:proofErr w:type="gramStart"/>
       <w:r>
         <w:rPr>
           <w:rFonts w:ascii="CMR7" w:hAnsi="CMR7" w:cs="CMR7"/>
@@ -15468,16 +14521,7 @@
           <w:sz w:val="20"/>
           <w:szCs w:val="20"/>
         </w:rPr>
-        <w:t>;Up</w:t>
-      </w:r>
-      <w:proofErr w:type="gramEnd"/>
-      <w:r>
-        <w:rPr>
-          <w:rFonts w:ascii="CMMI10" w:hAnsi="CMMI10" w:cs="CMMI10"/>
-          <w:sz w:val="20"/>
-          <w:szCs w:val="20"/>
-        </w:rPr>
-        <w:t>; s</w:t>
+        <w:t>;Up; s</w:t>
       </w:r>
       <w:r>
         <w:rPr>
@@ -15886,27 +14930,7 @@
                 <w:sz w:val="16"/>
                 <w:szCs w:val="16"/>
               </w:rPr>
-              <w:t>(s</w:t>
-            </w:r>
-            <w:proofErr w:type="gramStart"/>
-            <w:r>
-              <w:rPr>
-                <w:rFonts w:eastAsia="Times New Roman" w:cstheme="minorHAnsi"/>
-                <w:color w:val="000000"/>
-                <w:sz w:val="16"/>
-                <w:szCs w:val="16"/>
-              </w:rPr>
-              <w:t>2;Up</w:t>
-            </w:r>
-            <w:proofErr w:type="gramEnd"/>
-            <w:r>
-              <w:rPr>
-                <w:rFonts w:eastAsia="Times New Roman" w:cstheme="minorHAnsi"/>
-                <w:color w:val="000000"/>
-                <w:sz w:val="16"/>
-                <w:szCs w:val="16"/>
-              </w:rPr>
-              <w:t>; s1;</w:t>
+              <w:t>(s2;Up; s1;</w:t>
             </w:r>
             <w:r>
               <w:rPr>
@@ -16129,27 +15153,7 @@
                 <w:sz w:val="16"/>
                 <w:szCs w:val="16"/>
               </w:rPr>
-              <w:t>(1-0.</w:t>
-            </w:r>
-            <w:proofErr w:type="gramStart"/>
-            <w:r>
-              <w:rPr>
-                <w:rFonts w:eastAsia="Times New Roman" w:cstheme="minorHAnsi"/>
-                <w:color w:val="000000"/>
-                <w:sz w:val="16"/>
-                <w:szCs w:val="16"/>
-              </w:rPr>
-              <w:t>5)Q</w:t>
-            </w:r>
-            <w:proofErr w:type="gramEnd"/>
-            <w:r>
-              <w:rPr>
-                <w:rFonts w:eastAsia="Times New Roman" w:cstheme="minorHAnsi"/>
-                <w:color w:val="000000"/>
-                <w:sz w:val="16"/>
-                <w:szCs w:val="16"/>
-              </w:rPr>
-              <w:t xml:space="preserve">(s2,UP) + 0.5(-0.04+0.5 * </w:t>
+              <w:t xml:space="preserve">(1-0.5)Q(s2,UP) + 0.5(-0.04+0.5 * </w:t>
             </w:r>
             <w:proofErr w:type="spellStart"/>
             <w:r>
@@ -17625,7 +16629,6 @@
         </w:rPr>
         <w:t>s</w:t>
       </w:r>
-      <w:proofErr w:type="gramStart"/>
       <w:r>
         <w:rPr>
           <w:rFonts w:ascii="CMR7" w:hAnsi="CMR7" w:cs="CMR7"/>
@@ -17640,16 +16643,7 @@
           <w:sz w:val="20"/>
           <w:szCs w:val="20"/>
         </w:rPr>
-        <w:t>;Right</w:t>
-      </w:r>
-      <w:proofErr w:type="gramEnd"/>
-      <w:r>
-        <w:rPr>
-          <w:rFonts w:ascii="CMMI10" w:hAnsi="CMMI10" w:cs="CMMI10"/>
-          <w:sz w:val="20"/>
-          <w:szCs w:val="20"/>
-        </w:rPr>
-        <w:t>; s</w:t>
+        <w:t>;Right; s</w:t>
       </w:r>
       <w:r>
         <w:rPr>
@@ -18050,27 +17044,7 @@
                 <w:sz w:val="16"/>
                 <w:szCs w:val="16"/>
               </w:rPr>
-              <w:t>(s</w:t>
-            </w:r>
-            <w:proofErr w:type="gramStart"/>
-            <w:r>
-              <w:rPr>
-                <w:rFonts w:eastAsia="Times New Roman" w:cstheme="minorHAnsi"/>
-                <w:color w:val="000000"/>
-                <w:sz w:val="16"/>
-                <w:szCs w:val="16"/>
-              </w:rPr>
-              <w:t>1;Right</w:t>
-            </w:r>
-            <w:proofErr w:type="gramEnd"/>
-            <w:r>
-              <w:rPr>
-                <w:rFonts w:eastAsia="Times New Roman" w:cstheme="minorHAnsi"/>
-                <w:color w:val="000000"/>
-                <w:sz w:val="16"/>
-                <w:szCs w:val="16"/>
-              </w:rPr>
-              <w:t>; s4; 1:0)</w:t>
+              <w:t>(s1;Right; s4; 1:0)</w:t>
             </w:r>
           </w:p>
         </w:tc>
@@ -18275,27 +17249,7 @@
                 <w:sz w:val="16"/>
                 <w:szCs w:val="16"/>
               </w:rPr>
-              <w:t>(1-0.</w:t>
-            </w:r>
-            <w:proofErr w:type="gramStart"/>
-            <w:r>
-              <w:rPr>
-                <w:rFonts w:eastAsia="Times New Roman" w:cstheme="minorHAnsi"/>
-                <w:color w:val="000000"/>
-                <w:sz w:val="16"/>
-                <w:szCs w:val="16"/>
-              </w:rPr>
-              <w:t>5)Q</w:t>
-            </w:r>
-            <w:proofErr w:type="gramEnd"/>
-            <w:r>
-              <w:rPr>
-                <w:rFonts w:eastAsia="Times New Roman" w:cstheme="minorHAnsi"/>
-                <w:color w:val="000000"/>
-                <w:sz w:val="16"/>
-                <w:szCs w:val="16"/>
-              </w:rPr>
-              <w:t xml:space="preserve">(s1,RIGHT) + 0.5(1+0.5 * </w:t>
+              <w:t xml:space="preserve">(1-0.5)Q(s1,RIGHT) + 0.5(1+0.5 * </w:t>
             </w:r>
             <w:proofErr w:type="spellStart"/>
             <w:r>
@@ -19876,31 +18830,30 @@
           <w:szCs w:val="20"/>
         </w:rPr>
       </w:pPr>
-      <w:proofErr w:type="gramStart"/>
       <w:r>
         <w:rPr>
           <w:rFonts w:ascii="CMR10" w:hAnsi="CMR10" w:cs="CMR10"/>
           <w:sz w:val="20"/>
           <w:szCs w:val="20"/>
         </w:rPr>
-        <w:t>Yes ,</w:t>
-      </w:r>
-      <w:proofErr w:type="gramEnd"/>
+        <w:t xml:space="preserve">Yes , it is a greedy agent as it </w:t>
+      </w:r>
       <w:r>
         <w:rPr>
           <w:rFonts w:ascii="CMR10" w:hAnsi="CMR10" w:cs="CMR10"/>
           <w:sz w:val="20"/>
           <w:szCs w:val="20"/>
         </w:rPr>
-        <w:t xml:space="preserve"> it is a greedy agent as it </w:t>
-      </w:r>
+        <w:t xml:space="preserve">constantly performs the action that is believed to yield the highest expected </w:t>
+      </w:r>
+      <w:proofErr w:type="gramStart"/>
       <w:r>
         <w:rPr>
           <w:rFonts w:ascii="CMR10" w:hAnsi="CMR10" w:cs="CMR10"/>
           <w:sz w:val="20"/>
           <w:szCs w:val="20"/>
         </w:rPr>
-        <w:t>constantly performs the action that is believed to yield the highest expected reward.</w:t>
+        <w:t>reward.</w:t>
       </w:r>
       <w:r>
         <w:rPr>
@@ -19908,7 +18861,16 @@
           <w:sz w:val="20"/>
           <w:szCs w:val="20"/>
         </w:rPr>
-        <w:t xml:space="preserve">. But is it not an </w:t>
+        <w:t>.</w:t>
+      </w:r>
+      <w:proofErr w:type="gramEnd"/>
+      <w:r>
+        <w:rPr>
+          <w:rFonts w:ascii="CMR10" w:hAnsi="CMR10" w:cs="CMR10"/>
+          <w:sz w:val="20"/>
+          <w:szCs w:val="20"/>
+        </w:rPr>
+        <w:t xml:space="preserve"> But is it not an </w:t>
       </w:r>
       <w:r>
         <w:rPr>
@@ -19998,7 +18960,6 @@
           <w:sz w:val="20"/>
           <w:szCs w:val="20"/>
         </w:rPr>
-        <w:lastRenderedPageBreak/>
         <w:t>would we be guaranteed to visit every state (in the limit)? What single aspect of the environment</w:t>
       </w:r>
     </w:p>
@@ -20016,6 +18977,7 @@
           <w:sz w:val="20"/>
           <w:szCs w:val="20"/>
         </w:rPr>
+        <w:lastRenderedPageBreak/>
         <w:t xml:space="preserve">could be changed to </w:t>
       </w:r>
       <w:r>
@@ -20083,15 +19045,7 @@
           <w:sz w:val="20"/>
           <w:szCs w:val="20"/>
         </w:rPr>
-        <w:t>initial Q-values are set sufficiently large</w:t>
-      </w:r>
-      <w:r>
-        <w:rPr>
-          <w:rFonts w:ascii="CMR10" w:hAnsi="CMR10" w:cs="CMR10"/>
-          <w:sz w:val="20"/>
-          <w:szCs w:val="20"/>
-        </w:rPr>
-        <w:t xml:space="preserve"> will try to visit all states. </w:t>
+        <w:t xml:space="preserve">initial Q-values are set sufficiently large will try to visit all states. </w:t>
       </w:r>
     </w:p>
     <w:p/>

</xml_diff>